<commit_message>
prompting updates for the pipelines
</commit_message>
<xml_diff>
--- a/outputs/uploads/updated_cv.docx
+++ b/outputs/uploads/updated_cv.docx
@@ -12,71 +12,23 @@
           <w:b/>
           <w:sz w:val="28"/>
         </w:rPr>
-        <w:t>Evgenii Goloborodko</w:t>
-      </w:r>
-    </w:p>
-    <w:p>
-      <w:r/>
-      <w:r>
-        <w:rPr>
-          <w:b/>
-        </w:rPr>
-        <w:t>SCADA Engineer</w:t>
-      </w:r>
-      <w:r/>
-    </w:p>
-    <w:p>
-      <w:r>
-        <w:t>Phone: +1 (972) 585‑0080 54</w:t>
+        <w:t>Professional Summary</w:t>
       </w:r>
     </w:p>
     <w:p>
       <w:r>
-        <w:t>Email: eugen.kip@gmail.com</w:t>
-      </w:r>
-    </w:p>
-    <w:p>
-      <w:r>
-        <w:t>LinkedIn: www.linkedin.com/in/eugene‑kipnis</w:t>
-      </w:r>
-    </w:p>
-    <w:p>
-      <w:r>
-        <w:t>---</w:t>
+        <w:t>Control Automation Engineer with 10 years of experience delivering SCADA solutions across power generation, pharmaceutical manufacturing, data center, aerospace, and energy‑utility environments. Expert in designing SCADA architectures, programming PLCs, and integrating industrial communication protocols such as IEC 61850, Modbus, and OPC UA. Proven ability to lead full‑life‑cycle projects from system design through commissioning and technical support.</w:t>
       </w:r>
     </w:p>
     <w:p>
       <w:pPr>
-        <w:pStyle w:val="Heading2"/>
+        <w:pStyle w:val="Heading1"/>
       </w:pPr>
       <w:r>
         <w:rPr>
           <w:rFonts w:ascii="Times New Roman" w:hAnsi="Times New Roman"/>
           <w:b/>
-          <w:sz w:val="26"/>
-        </w:rPr>
-        <w:t>Professional Summary</w:t>
-      </w:r>
-    </w:p>
-    <w:p>
-      <w:r>
-        <w:t>Control Automation Engineer with 10 years of experience delivering SCADA solutions in power generation and high‑tech industrial systems. Proven ability to design and implement SCADA architectures, integrate IEC 61850, Modbus and OPC communications, and develop robust control software. Experienced in leading project engineering activities, hardware and software integration, and producing detailed technical documentation. Strong expertise in PLC programming, HMI/SCADA development, and Python automation tools.</w:t>
-      </w:r>
-    </w:p>
-    <w:p>
-      <w:r>
-        <w:t>---</w:t>
-      </w:r>
-    </w:p>
-    <w:p>
-      <w:pPr>
-        <w:pStyle w:val="Heading2"/>
-      </w:pPr>
-      <w:r>
-        <w:rPr>
-          <w:rFonts w:ascii="Times New Roman" w:hAnsi="Times New Roman"/>
-          <w:b/>
-          <w:sz w:val="26"/>
+          <w:sz w:val="28"/>
         </w:rPr>
         <w:t>Work Experience</w:t>
       </w:r>
@@ -87,19 +39,161 @@
         <w:rPr>
           <w:b/>
         </w:rPr>
-        <w:t>Project Engineer</w:t>
+        <w:t>Project Engineer | Data Site</w:t>
       </w:r>
+      <w:r/>
+    </w:p>
+    <w:p>
       <w:r>
-        <w:t xml:space="preserve"> – Data Site</w:t>
+        <w:t>Mar 2024 – Present</w:t>
+      </w:r>
+    </w:p>
+    <w:p>
+      <w:pPr>
+        <w:pStyle w:val="ListBullet"/>
+      </w:pPr>
+      <w:r>
+        <w:t>Designed large‑scale monitoring systems for Data Center BMS, including network design, equipment selection, and detailed schematics.</w:t>
+      </w:r>
+    </w:p>
+    <w:p>
+      <w:pPr>
+        <w:pStyle w:val="ListBullet"/>
+      </w:pPr>
+      <w:r>
+        <w:t>Coordinated project timelines, technical deliverables, and installation milestones to meet client requirements and Data Center operational policies.</w:t>
+      </w:r>
+    </w:p>
+    <w:p>
+      <w:pPr>
+        <w:pStyle w:val="ListBullet"/>
+      </w:pPr>
+      <w:r>
+        <w:t>Participated in commissioning activities: inspection, functional testing, and validation of integrated systems.</w:t>
+      </w:r>
+    </w:p>
+    <w:p>
+      <w:pPr>
+        <w:pStyle w:val="ListBullet"/>
+      </w:pPr>
+      <w:r>
+        <w:t>Troubleshot and resolved system issues during integration, providing ongoing technical support.</w:t>
+      </w:r>
+    </w:p>
+    <w:p>
+      <w:pPr>
+        <w:pStyle w:val="ListBullet"/>
+      </w:pPr>
+      <w:r>
+        <w:t>Developed Python‑based automated engineering tools to streamline SCADA object generation, tag databases, and alarm configuration, improving scalability and reducing human error.</w:t>
       </w:r>
     </w:p>
     <w:p>
       <w:r/>
       <w:r>
         <w:rPr>
-          <w:i/>
+          <w:b/>
         </w:rPr>
-        <w:t>Mar 2024 – Present</w:t>
+        <w:t>Control Automation Engineer | Ormat Technologies</w:t>
+      </w:r>
+      <w:r/>
+    </w:p>
+    <w:p>
+      <w:r>
+        <w:t>Aug 2019 – Oct 2022</w:t>
+      </w:r>
+    </w:p>
+    <w:p>
+      <w:pPr>
+        <w:pStyle w:val="ListBullet"/>
+      </w:pPr>
+      <w:r>
+        <w:t>Designed and programmed automation systems for geothermal power plants, delivering control software, hardware architecture, electrical drawings, simulation, and on‑site commissioning.</w:t>
+      </w:r>
+    </w:p>
+    <w:p>
+      <w:pPr>
+        <w:pStyle w:val="ListBullet"/>
+      </w:pPr>
+      <w:r>
+        <w:t>Created modular, scalable PLC code structures aligned with process engineering requirements as part of code‑standardization efforts.</w:t>
+      </w:r>
+    </w:p>
+    <w:p>
+      <w:pPr>
+        <w:pStyle w:val="ListBullet"/>
+      </w:pPr>
+      <w:r>
+        <w:t>Recreated SCADA visualization principles according to modern standards to support efficient plant operations.</w:t>
+      </w:r>
+    </w:p>
+    <w:p>
+      <w:pPr>
+        <w:pStyle w:val="ListBullet"/>
+      </w:pPr>
+      <w:r>
+        <w:t>Collaborated with R&amp;D, mechanical, and electrical departments to design prototypes for unique technological processes with future scalability in mind.</w:t>
+      </w:r>
+    </w:p>
+    <w:p>
+      <w:r/>
+      <w:r>
+        <w:rPr>
+          <w:b/>
+        </w:rPr>
+        <w:t>Control Automation Engineer | Smart‑Logic</w:t>
+      </w:r>
+      <w:r/>
+    </w:p>
+    <w:p>
+      <w:r>
+        <w:t>Aug 2017 – Aug 2019</w:t>
+      </w:r>
+    </w:p>
+    <w:p>
+      <w:pPr>
+        <w:pStyle w:val="ListBullet"/>
+      </w:pPr>
+      <w:r>
+        <w:t>Designed and implemented control automation solutions for complex industrial systems, including PLC programming, HMI/SCADA development, and industrial network architecture.</w:t>
+      </w:r>
+    </w:p>
+    <w:p>
+      <w:pPr>
+        <w:pStyle w:val="ListBullet"/>
+      </w:pPr>
+      <w:r>
+        <w:t>Executed full project lifecycle: system design, software development, hardware configuration, field commissioning, and ongoing technical support.</w:t>
+      </w:r>
+    </w:p>
+    <w:p>
+      <w:pPr>
+        <w:pStyle w:val="ListBullet"/>
+      </w:pPr>
+      <w:r>
+        <w:t>Worked with multidisciplinary teams (mechanical, electrical, process engineers) to align control system functionality with equipment performance and operational requirements.</w:t>
+      </w:r>
+    </w:p>
+    <w:p>
+      <w:pPr>
+        <w:pStyle w:val="Heading1"/>
+      </w:pPr>
+      <w:r>
+        <w:rPr>
+          <w:rFonts w:ascii="Times New Roman" w:hAnsi="Times New Roman"/>
+          <w:b/>
+          <w:sz w:val="28"/>
+        </w:rPr>
+        <w:t>Projects</w:t>
+      </w:r>
+    </w:p>
+    <w:p>
+      <w:r/>
+      <w:r>
+        <w:rPr>
+          <w:b/>
+        </w:rPr>
+        <w:t>Israel Aerospace – Hypersonic Windtunnel</w:t>
       </w:r>
       <w:r/>
     </w:p>
@@ -108,7 +202,7 @@
         <w:pStyle w:val="ListBullet"/>
       </w:pPr>
       <w:r>
-        <w:t>Designed and engineered large‑scale SCADA monitoring systems for Data Center BMS, including system architecture, network design, equipment selection, and detailed schematics.</w:t>
+        <w:t>Reverse‑engineered legacy systems and implemented new hardware and network architecture.</w:t>
       </w:r>
     </w:p>
     <w:p>
@@ -116,47 +210,7 @@
         <w:pStyle w:val="ListBullet"/>
       </w:pPr>
       <w:r>
-        <w:t>Produced technical documentation and functional specifications for SCADA hardware and software integration, ensuring compliance with client standards.</w:t>
-      </w:r>
-    </w:p>
-    <w:p>
-      <w:pPr>
-        <w:pStyle w:val="ListBullet"/>
-      </w:pPr>
-      <w:r>
-        <w:t>Coordinated project timelines, deliverables, and installation milestones, aligning SCADA implementation with operational policies.</w:t>
-      </w:r>
-    </w:p>
-    <w:p>
-      <w:pPr>
-        <w:pStyle w:val="ListBullet"/>
-      </w:pPr>
-      <w:r>
-        <w:t>Led commissioning activities: inspection, functional testing, validation, and troubleshooting of SCADA integration issues.</w:t>
-      </w:r>
-    </w:p>
-    <w:p>
-      <w:pPr>
-        <w:pStyle w:val="ListBullet"/>
-      </w:pPr>
-      <w:r>
-        <w:t>Developed Python‑based automation tools to generate SCADA objects, tag databases, and alarm configurations, improving scalability and reducing errors.</w:t>
-      </w:r>
-    </w:p>
-    <w:p>
-      <w:pPr>
-        <w:pStyle w:val="ListBullet"/>
-      </w:pPr>
-      <w:r>
-        <w:t>Integrated IEC 61850 and Modbus communication protocols within the SCADA system to enable real‑time data acquisition.</w:t>
-      </w:r>
-    </w:p>
-    <w:p>
-      <w:pPr>
-        <w:pStyle w:val="ListBullet"/>
-      </w:pPr>
-      <w:r>
-        <w:t>Implemented OPC (OPC UA) interfaces for seamless data exchange between SCADA and enterprise systems.</w:t>
+        <w:t>Integrated precision positioning and heating subsystems and delivered a distributed SCADA solution for robust control.</w:t>
       </w:r>
     </w:p>
     <w:p>
@@ -165,19 +219,7 @@
         <w:rPr>
           <w:b/>
         </w:rPr>
-        <w:t>Control Automation Engineer</w:t>
-      </w:r>
-      <w:r>
-        <w:t xml:space="preserve"> – Ormat Technologies</w:t>
-      </w:r>
-    </w:p>
-    <w:p>
-      <w:r/>
-      <w:r>
-        <w:rPr>
-          <w:i/>
-        </w:rPr>
-        <w:t>Aug 2019 – Oct 2022</w:t>
+        <w:t>Electricity Company of Ghana – 7 Electrical Substations and Operation Center</w:t>
       </w:r>
       <w:r/>
     </w:p>
@@ -186,7 +228,7 @@
         <w:pStyle w:val="ListBullet"/>
       </w:pPr>
       <w:r>
-        <w:t>Designed and programmed automation and SCADA systems for geothermal power plants, delivering complete control software, hardware architecture, and electrical drawings.</w:t>
+        <w:t>Developed an Ignition SCADA system from scratch for seven substations and performed field commissioning.</w:t>
       </w:r>
     </w:p>
     <w:p>
@@ -194,7 +236,7 @@
         <w:pStyle w:val="ListBullet"/>
       </w:pPr>
       <w:r>
-        <w:t>Created modular PLC code structures following IEC 61131 standards, supporting scalable SCADA functionality.</w:t>
+        <w:t>Organized optic‑fiber networks for IEC 61850 protocol to collect substation data.</w:t>
       </w:r>
     </w:p>
     <w:p>
@@ -202,7 +244,7 @@
         <w:pStyle w:val="ListBullet"/>
       </w:pPr>
       <w:r>
-        <w:t>Reimplemented SCADA visualizations using modern HMI platforms to improve operator efficiency.</w:t>
+        <w:t>Deployed a comprehensive technology stack including RTU, IEC 61850, Modbus TCP, Serial communication, OPC UA, NTP/GPS time synchronization, VPN networks, real‑time trends, dynamic reporting, and distributed databases.</w:t>
       </w:r>
     </w:p>
     <w:p>
@@ -210,15 +252,7 @@
         <w:pStyle w:val="ListBullet"/>
       </w:pPr>
       <w:r>
-        <w:t>Integrated IEC 61850 communication for plant data acquisition and control.</w:t>
-      </w:r>
-    </w:p>
-    <w:p>
-      <w:pPr>
-        <w:pStyle w:val="ListBullet"/>
-      </w:pPr>
-      <w:r>
-        <w:t>Configured Modbus and OPC (OPC UA) interfaces for equipment connectivity.</w:t>
+        <w:t>Designed a centralized operational center with videowall and integrated local and remote sites through a central gateway.</w:t>
       </w:r>
     </w:p>
     <w:p>
@@ -227,19 +261,7 @@
         <w:rPr>
           <w:b/>
         </w:rPr>
-        <w:t>Control Automation Engineer</w:t>
-      </w:r>
-      <w:r>
-        <w:t xml:space="preserve"> – Smart‑Logic</w:t>
-      </w:r>
-    </w:p>
-    <w:p>
-      <w:r/>
-      <w:r>
-        <w:rPr>
-          <w:i/>
-        </w:rPr>
-        <w:t>Aug 2017 – Aug 2019</w:t>
+        <w:t>Rafa Pharmaceutical – Blister Package Line</w:t>
       </w:r>
       <w:r/>
     </w:p>
@@ -248,7 +270,7 @@
         <w:pStyle w:val="ListBullet"/>
       </w:pPr>
       <w:r>
-        <w:t>Designed and delivered SCADA solutions for complex industrial systems, including PLC programming, HMI development, and network architecture.</w:t>
+        <w:t>Modernized high‑speed blister packaging equipment by reverse‑engineering existing control systems.</w:t>
       </w:r>
     </w:p>
     <w:p>
@@ -256,7 +278,7 @@
         <w:pStyle w:val="ListBullet"/>
       </w:pPr>
       <w:r>
-        <w:t>Executed full project lifecycle from system design through field commissioning and post‑implementation support.</w:t>
+        <w:t>Designed and programmed real‑time PLC control logic and intuitive HMI interfaces to improve production reliability and operator efficiency.</w:t>
       </w:r>
     </w:p>
     <w:p>
@@ -264,65 +286,18 @@
         <w:pStyle w:val="ListBullet"/>
       </w:pPr>
       <w:r>
-        <w:t>Collaborated with mechanical, electrical, and process engineers to ensure SCADA hardware and software integration met equipment performance requirements.</w:t>
-      </w:r>
-    </w:p>
-    <w:p>
-      <w:r>
-        <w:t>---</w:t>
+        <w:t>Conducted on‑site simulation, testing, and commissioning, delivering full documentation and system validation in compliance with GAMP5.</w:t>
       </w:r>
     </w:p>
     <w:p>
       <w:pPr>
-        <w:pStyle w:val="Heading2"/>
+        <w:pStyle w:val="Heading1"/>
       </w:pPr>
       <w:r>
         <w:rPr>
           <w:rFonts w:ascii="Times New Roman" w:hAnsi="Times New Roman"/>
           <w:b/>
-          <w:sz w:val="26"/>
-        </w:rPr>
-        <w:t>Selected Projects</w:t>
-      </w:r>
-    </w:p>
-    <w:p>
-      <w:pPr>
-        <w:pStyle w:val="ListBullet"/>
-      </w:pPr>
-      <w:r>
-        <w:t>Israel Aerospace – Hypersonic Wind Tunnel</w:t>
-      </w:r>
-    </w:p>
-    <w:p>
-      <w:pPr>
-        <w:pStyle w:val="ListBullet"/>
-      </w:pPr>
-      <w:r>
-        <w:t>Electricity Company of Ghana – 7 Electrical Substations and Operation Center</w:t>
-      </w:r>
-    </w:p>
-    <w:p>
-      <w:pPr>
-        <w:pStyle w:val="ListBullet"/>
-      </w:pPr>
-      <w:r>
-        <w:t>Rafa Pharmaceutical – Blister Package Line</w:t>
-      </w:r>
-    </w:p>
-    <w:p>
-      <w:r>
-        <w:t>---</w:t>
-      </w:r>
-    </w:p>
-    <w:p>
-      <w:pPr>
-        <w:pStyle w:val="Heading2"/>
-      </w:pPr>
-      <w:r>
-        <w:rPr>
-          <w:rFonts w:ascii="Times New Roman" w:hAnsi="Times New Roman"/>
-          <w:b/>
-          <w:sz w:val="26"/>
+          <w:sz w:val="28"/>
         </w:rPr>
         <w:t>Education</w:t>
       </w:r>
@@ -333,46 +308,26 @@
         <w:rPr>
           <w:b/>
         </w:rPr>
-        <w:t>M.S. in Control Automation – Process and Electric Drives</w:t>
+        <w:t>ULSTU</w:t>
       </w:r>
       <w:r/>
     </w:p>
     <w:p>
       <w:r>
-        <w:t>Ural State Technical University (ULSTU), Russia</w:t>
-      </w:r>
-    </w:p>
-    <w:p>
-      <w:r>
-        <w:t>---</w:t>
+        <w:t>2013 – M.S. in Control Automation (Process and Electric Drives)</w:t>
       </w:r>
     </w:p>
     <w:p>
       <w:pPr>
-        <w:pStyle w:val="Heading2"/>
+        <w:pStyle w:val="Heading1"/>
       </w:pPr>
       <w:r>
         <w:rPr>
           <w:rFonts w:ascii="Times New Roman" w:hAnsi="Times New Roman"/>
           <w:b/>
-          <w:sz w:val="26"/>
+          <w:sz w:val="28"/>
         </w:rPr>
-        <w:t>Technical Skills</w:t>
-      </w:r>
-    </w:p>
-    <w:p>
-      <w:pPr>
-        <w:pStyle w:val="ListBullet"/>
-      </w:pPr>
-      <w:r/>
-      <w:r>
-        <w:rPr>
-          <w:b/>
-        </w:rPr>
-        <w:t>SCADA Platforms:</w:t>
-      </w:r>
-      <w:r>
-        <w:t xml:space="preserve"> Ignition, WinCC, FactoryTalk, Citect, Wonderware</w:t>
+        <w:t>Skills</w:t>
       </w:r>
     </w:p>
     <w:p>
@@ -388,6 +343,21 @@
       </w:r>
       <w:r>
         <w:t xml:space="preserve"> Allen Bradley, Siemens, Safety PLC, IEC 61131</w:t>
+      </w:r>
+    </w:p>
+    <w:p>
+      <w:pPr>
+        <w:pStyle w:val="ListBullet"/>
+      </w:pPr>
+      <w:r/>
+      <w:r>
+        <w:rPr>
+          <w:b/>
+        </w:rPr>
+        <w:t>SCADA / HMI:</w:t>
+      </w:r>
+      <w:r>
+        <w:t xml:space="preserve"> Ignition, WinCC, FactoryTalk, Citect, Wonderware</w:t>
       </w:r>
     </w:p>
     <w:p>
@@ -429,26 +399,51 @@
         <w:rPr>
           <w:b/>
         </w:rPr>
-        <w:t>Additional:</w:t>
+        <w:t>Documentation &amp; Validation:</w:t>
       </w:r>
       <w:r>
-        <w:t xml:space="preserve"> EPICS Core, AutoCAD Electrical, VFD &amp; Servo Drives, System debugging, Electrical diagnostics, Field commissioning, GAMP5</w:t>
-      </w:r>
-    </w:p>
-    <w:p>
-      <w:r>
-        <w:t>---</w:t>
+        <w:t xml:space="preserve"> GAMP5</w:t>
       </w:r>
     </w:p>
     <w:p>
       <w:pPr>
-        <w:pStyle w:val="Heading2"/>
+        <w:pStyle w:val="ListBullet"/>
+      </w:pPr>
+      <w:r/>
+      <w:r>
+        <w:rPr>
+          <w:b/>
+        </w:rPr>
+        <w:t>Electrical Design:</w:t>
+      </w:r>
+      <w:r>
+        <w:t xml:space="preserve"> AutoCAD Electrical, VFD &amp; Servo Drives</w:t>
+      </w:r>
+    </w:p>
+    <w:p>
+      <w:pPr>
+        <w:pStyle w:val="ListBullet"/>
+      </w:pPr>
+      <w:r/>
+      <w:r>
+        <w:rPr>
+          <w:b/>
+        </w:rPr>
+        <w:t>Troubleshooting:</w:t>
+      </w:r>
+      <w:r>
+        <w:t xml:space="preserve"> System debugging, electrical diagnostics, field commissioning</w:t>
+      </w:r>
+    </w:p>
+    <w:p>
+      <w:pPr>
+        <w:pStyle w:val="Heading1"/>
       </w:pPr>
       <w:r>
         <w:rPr>
           <w:rFonts w:ascii="Times New Roman" w:hAnsi="Times New Roman"/>
           <w:b/>
-          <w:sz w:val="26"/>
+          <w:sz w:val="28"/>
         </w:rPr>
         <w:t>Soft Skills</w:t>
       </w:r>
@@ -466,7 +461,7 @@
         <w:pStyle w:val="ListBullet"/>
       </w:pPr>
       <w:r>
-        <w:t>Problem‑solving orientation</w:t>
+        <w:t>Problem‑solving oriented</w:t>
       </w:r>
     </w:p>
     <w:p>
@@ -482,7 +477,7 @@
         <w:pStyle w:val="ListBullet"/>
       </w:pPr>
       <w:r>
-        <w:t>Collaborative and independent work style</w:t>
+        <w:t>Collaborative and independent work</w:t>
       </w:r>
     </w:p>
     <w:p>
@@ -491,14 +486,6 @@
       </w:pPr>
       <w:r>
         <w:t>Time management</w:t>
-      </w:r>
-    </w:p>
-    <w:p>
-      <w:pPr>
-        <w:pStyle w:val="ListBullet"/>
-      </w:pPr>
-      <w:r>
-        <w:t>Strong team player</w:t>
       </w:r>
     </w:p>
     <w:sectPr>

</xml_diff>